<commit_message>
Update FPAS Mark II script PDF
</commit_message>
<xml_diff>
--- a/assets/scripts/changing-roles-board-and-staff-under-fpas-mark-ii.docx
+++ b/assets/scripts/changing-roles-board-and-staff-under-fpas-mark-ii.docx
@@ -21,7 +21,7 @@
           <w:sz w:val="28"/>
           <w:szCs w:val="28"/>
         </w:rPr>
-        <w:t>FPAS Mark II: The Least-Regrets Mindset</w:t>
+        <w:t>Changing Roles: Board and Staff under FPAS Mark II</w:t>
       </w:r>
     </w:p>
     <w:p>
@@ -159,15 +159,7 @@
         <w:jc w:val="both"/>
       </w:pPr>
       <w:r>
-        <w:t xml:space="preserve">In this new environment, Board members are decision-makers under uncertainty. Their task is not to approve a single forecast, but to weigh alternative scenarios and assess how each might unfold depending on global shocks, transmission mechanisms, and </w:t>
-      </w:r>
-      <w:proofErr w:type="spellStart"/>
-      <w:r>
-        <w:t>behavioral</w:t>
-      </w:r>
-      <w:proofErr w:type="spellEnd"/>
-      <w:r>
-        <w:t xml:space="preserve"> responses. They deliberate on the least-regrets policy path — the one that minimizes potential losses if the world turns out differently than expected.</w:t>
+        <w:t>In this new environment, Board members are decision-makers under uncertainty. Their task is not to approve a single forecast, but to weigh alternative scenarios and assess how each might unfold depending on global shocks, transmission mechanisms, and behavioral responses. They deliberate on the least-regrets policy path — the one that minimizes potential losses if the world turns out differently than expected.</w:t>
       </w:r>
     </w:p>
     <w:p>
@@ -219,31 +211,7 @@
         <w:jc w:val="both"/>
       </w:pPr>
       <w:r>
-        <w:t xml:space="preserve">For staff, the analytical role </w:t>
-      </w:r>
-      <w:proofErr w:type="spellStart"/>
-      <w:r>
-        <w:t>centers</w:t>
-      </w:r>
-      <w:proofErr w:type="spellEnd"/>
-      <w:r>
-        <w:t xml:space="preserve"> on constructing the taxonomy of scenarios following the 3R principle — Related, Relevant, and Realistic. They quantify these scenarios using nonlinear models that include endogenous credibility and convex </w:t>
-      </w:r>
-      <w:proofErr w:type="gramStart"/>
-      <w:r>
-        <w:t>Phillips</w:t>
-      </w:r>
-      <w:proofErr w:type="gramEnd"/>
-      <w:r>
-        <w:t xml:space="preserve"> curve properties. They then present the implications clearly in the Executive Briefing before each policy round. Their </w:t>
-      </w:r>
-      <w:proofErr w:type="gramStart"/>
-      <w:r>
-        <w:t>ultimate goal</w:t>
-      </w:r>
-      <w:proofErr w:type="gramEnd"/>
-      <w:r>
-        <w:t xml:space="preserve"> is to help the Board understand trade-offs, not to dictate a single view.</w:t>
+        <w:t>For staff, the analytical role centers on constructing the taxonomy of scenarios following the 3R principle — Related, Relevant, and Realistic. They quantify these scenarios using nonlinear models that include endogenous credibility and convex Phillips curve properties. They then present the implications clearly in the Executive Briefing before each policy round. Their ultimate goal is to help the Board understand trade-offs, not to dictate a single view.</w:t>
       </w:r>
     </w:p>
     <w:p>
@@ -283,23 +251,7 @@
           <w:b/>
           <w:bCs/>
         </w:rPr>
-        <w:t xml:space="preserve">Douglas Laxton, Jared Laxton, Asya Kostanyan, and </w:t>
-      </w:r>
-      <w:proofErr w:type="spellStart"/>
-      <w:r>
-        <w:rPr>
-          <w:b/>
-          <w:bCs/>
-        </w:rPr>
-        <w:t>Sophio</w:t>
-      </w:r>
-      <w:proofErr w:type="spellEnd"/>
-      <w:r>
-        <w:rPr>
-          <w:b/>
-          <w:bCs/>
-        </w:rPr>
-        <w:t xml:space="preserve"> Mkervalidze</w:t>
+        <w:t>Douglas Laxton, Jared Laxton, Asya Kostanyan, and Sophio Mkervalidze</w:t>
       </w:r>
       <w:r>
         <w:t xml:space="preserve"> at the </w:t>
@@ -358,11 +310,44 @@
       <w:pPr>
         <w:numPr>
           <w:ilvl w:val="0"/>
-          <w:numId w:val="3"/>
+          <w:numId w:val="4"/>
         </w:numPr>
-      </w:pPr>
-      <w:r>
-        <w:t>Better Policy Project. (2023). </w:t>
+        <w:jc w:val="both"/>
+      </w:pPr>
+      <w:r>
+        <w:t xml:space="preserve">Dincer, N., &amp; Eichengreen, B. (2014). “Central Bank Transparency and Independence: Updates and New </w:t>
+      </w:r>
+      <w:r>
+        <w:t>M</w:t>
+      </w:r>
+      <w:r>
+        <w:t>easures.” </w:t>
+      </w:r>
+    </w:p>
+    <w:p>
+      <w:pPr>
+        <w:ind w:left="720"/>
+        <w:jc w:val="both"/>
+      </w:pPr>
+      <w:hyperlink r:id="rId7" w:history="1">
+        <w:r>
+          <w:rPr>
+            <w:rStyle w:val="Hyperlink"/>
+          </w:rPr>
+          <w:t>https://www.ijcb.org/journal/ijcb14q1a6.htm</w:t>
+        </w:r>
+      </w:hyperlink>
+    </w:p>
+    <w:p>
+      <w:pPr>
+        <w:numPr>
+          <w:ilvl w:val="0"/>
+          <w:numId w:val="4"/>
+        </w:numPr>
+        <w:jc w:val="both"/>
+      </w:pPr>
+      <w:r>
+        <w:t>Laxton, D., M. Galstyan, and V. Avagyan (eds.) (2023). </w:t>
       </w:r>
       <w:r>
         <w:rPr>
@@ -372,124 +357,62 @@
         <w:t>The Prudent Risk Management Approach to Price Stability.</w:t>
       </w:r>
       <w:r>
-        <w:t> Unpublished mimeograph.</w:t>
-      </w:r>
-    </w:p>
-    <w:p>
-      <w:pPr>
-        <w:numPr>
-          <w:ilvl w:val="0"/>
-          <w:numId w:val="3"/>
-        </w:numPr>
-      </w:pPr>
-      <w:r>
-        <w:t>Freedman, C., &amp; Laxton, D. (2009). </w:t>
-      </w:r>
-      <w:hyperlink r:id="rId7" w:tgtFrame="_blank" w:history="1">
-        <w:r>
-          <w:rPr>
-            <w:rStyle w:val="Hyperlink"/>
-          </w:rPr>
-          <w:t>“Why Inflation Targeting?” </w:t>
-        </w:r>
-      </w:hyperlink>
-      <w:r>
-        <w:t>IMF Working Paper WP/09/86.</w:t>
-      </w:r>
-    </w:p>
-    <w:p>
-      <w:pPr>
-        <w:numPr>
-          <w:ilvl w:val="0"/>
-          <w:numId w:val="3"/>
-        </w:numPr>
-      </w:pPr>
-      <w:r>
-        <w:t>Debelle, G., &amp; Laxton, D. (1996). </w:t>
+        <w:t> Better Policy Project (Unpublished mimeograph). </w:t>
       </w:r>
       <w:hyperlink r:id="rId8" w:tgtFrame="_blank" w:history="1">
         <w:r>
           <w:rPr>
             <w:rStyle w:val="Hyperlink"/>
           </w:rPr>
-          <w:t xml:space="preserve">*Is the Phillips Curve Really </w:t>
-        </w:r>
-        <w:proofErr w:type="gramStart"/>
-        <w:r>
-          <w:rPr>
-            <w:rStyle w:val="Hyperlink"/>
-          </w:rPr>
-          <w:t>Convex?*</w:t>
-        </w:r>
-        <w:proofErr w:type="gramEnd"/>
-        <w:r>
-          <w:rPr>
-            <w:rStyle w:val="Hyperlink"/>
-          </w:rPr>
-          <w:t> </w:t>
+          <w:t>https://www.thebetterpolicyproject.org/_files/ugd/bf672a_44316592afd24e26add8648beeb507a2.pdf</w:t>
         </w:r>
       </w:hyperlink>
-      <w:r>
-        <w:t>IMF Working Paper WP/96/111.</w:t>
-      </w:r>
     </w:p>
     <w:p>
       <w:pPr>
         <w:numPr>
           <w:ilvl w:val="0"/>
-          <w:numId w:val="3"/>
+          <w:numId w:val="4"/>
         </w:numPr>
-      </w:pPr>
-      <w:r>
-        <w:t>Friedman, M. (1968). </w:t>
+        <w:jc w:val="both"/>
+      </w:pPr>
+      <w:r>
+        <w:t>Freedman, C., &amp; Laxton, D. (2009). “Why Inflation Targeting?” IMF Working Paper 09/86. </w:t>
       </w:r>
       <w:hyperlink r:id="rId9" w:tgtFrame="_blank" w:history="1">
         <w:r>
           <w:rPr>
             <w:rStyle w:val="Hyperlink"/>
           </w:rPr>
-          <w:t>“The Role of Monetary Policy.” </w:t>
+          <w:t>https://www.imf.org/external/pubs/ft/wp/2009/wp0986.pdf</w:t>
         </w:r>
       </w:hyperlink>
-      <w:r>
-        <w:t>American Economic Review, 58(1).</w:t>
-      </w:r>
     </w:p>
     <w:p>
       <w:pPr>
         <w:numPr>
           <w:ilvl w:val="0"/>
-          <w:numId w:val="3"/>
+          <w:numId w:val="4"/>
         </w:numPr>
-      </w:pPr>
-      <w:r>
-        <w:t>Bernanke, B. (2024). </w:t>
-      </w:r>
-      <w:hyperlink r:id="rId10" w:tgtFrame="_blank" w:history="1">
+        <w:jc w:val="both"/>
+      </w:pPr>
+      <w:r>
+        <w:t>Debelle, G., &amp; Laxton, D. (1996). “Is the Phillips Curve Really a Curve? Some Evidence for Australia.” IMF Working Paper 96/37. </w:t>
+      </w:r>
+    </w:p>
+    <w:p>
+      <w:pPr>
+        <w:ind w:left="720"/>
+        <w:jc w:val="both"/>
+      </w:pPr>
+      <w:hyperlink r:id="rId10" w:history="1">
         <w:r>
           <w:rPr>
             <w:rStyle w:val="Hyperlink"/>
           </w:rPr>
-          <w:t xml:space="preserve">*Forecasting for Monetary Policy Making and Communication at the Bank of England: A </w:t>
-        </w:r>
-        <w:proofErr w:type="gramStart"/>
-        <w:r>
-          <w:rPr>
-            <w:rStyle w:val="Hyperlink"/>
-          </w:rPr>
-          <w:t>Review.*</w:t>
-        </w:r>
-        <w:proofErr w:type="gramEnd"/>
-        <w:r>
-          <w:rPr>
-            <w:rStyle w:val="Hyperlink"/>
-          </w:rPr>
-          <w:t> </w:t>
+          <w:t>https://www.imf.org/en/publications/wp/issues/2016/12/30/is-the-phillips-curve-really-a-curve-some-evidence-for-canada-the-united-kingdom-and-the-2079</w:t>
         </w:r>
       </w:hyperlink>
-      <w:r>
-        <w:t>Bank of England Independent Evaluation Office.</w:t>
-      </w:r>
     </w:p>
     <w:p/>
     <w:sectPr>
@@ -1183,6 +1106,155 @@
     </w:lvl>
   </w:abstractNum>
   <w:abstractNum w:abstractNumId="2" w15:restartNumberingAfterBreak="0">
+    <w:nsid w:val="3CB22833"/>
+    <w:multiLevelType w:val="multilevel"/>
+    <w:tmpl w:val="CDCA5144"/>
+    <w:lvl w:ilvl="0">
+      <w:start w:val="1"/>
+      <w:numFmt w:val="bullet"/>
+      <w:lvlText w:val=""/>
+      <w:lvlJc w:val="left"/>
+      <w:pPr>
+        <w:tabs>
+          <w:tab w:val="num" w:pos="720"/>
+        </w:tabs>
+        <w:ind w:left="720" w:hanging="360"/>
+      </w:pPr>
+      <w:rPr>
+        <w:rFonts w:ascii="Symbol" w:hAnsi="Symbol" w:hint="default"/>
+        <w:sz w:val="20"/>
+      </w:rPr>
+    </w:lvl>
+    <w:lvl w:ilvl="1" w:tentative="1">
+      <w:start w:val="1"/>
+      <w:numFmt w:val="bullet"/>
+      <w:lvlText w:val="o"/>
+      <w:lvlJc w:val="left"/>
+      <w:pPr>
+        <w:tabs>
+          <w:tab w:val="num" w:pos="1440"/>
+        </w:tabs>
+        <w:ind w:left="1440" w:hanging="360"/>
+      </w:pPr>
+      <w:rPr>
+        <w:rFonts w:ascii="Courier New" w:hAnsi="Courier New" w:hint="default"/>
+        <w:sz w:val="20"/>
+      </w:rPr>
+    </w:lvl>
+    <w:lvl w:ilvl="2" w:tentative="1">
+      <w:start w:val="1"/>
+      <w:numFmt w:val="bullet"/>
+      <w:lvlText w:val=""/>
+      <w:lvlJc w:val="left"/>
+      <w:pPr>
+        <w:tabs>
+          <w:tab w:val="num" w:pos="2160"/>
+        </w:tabs>
+        <w:ind w:left="2160" w:hanging="360"/>
+      </w:pPr>
+      <w:rPr>
+        <w:rFonts w:ascii="Wingdings" w:hAnsi="Wingdings" w:hint="default"/>
+        <w:sz w:val="20"/>
+      </w:rPr>
+    </w:lvl>
+    <w:lvl w:ilvl="3" w:tentative="1">
+      <w:start w:val="1"/>
+      <w:numFmt w:val="bullet"/>
+      <w:lvlText w:val=""/>
+      <w:lvlJc w:val="left"/>
+      <w:pPr>
+        <w:tabs>
+          <w:tab w:val="num" w:pos="2880"/>
+        </w:tabs>
+        <w:ind w:left="2880" w:hanging="360"/>
+      </w:pPr>
+      <w:rPr>
+        <w:rFonts w:ascii="Wingdings" w:hAnsi="Wingdings" w:hint="default"/>
+        <w:sz w:val="20"/>
+      </w:rPr>
+    </w:lvl>
+    <w:lvl w:ilvl="4" w:tentative="1">
+      <w:start w:val="1"/>
+      <w:numFmt w:val="bullet"/>
+      <w:lvlText w:val=""/>
+      <w:lvlJc w:val="left"/>
+      <w:pPr>
+        <w:tabs>
+          <w:tab w:val="num" w:pos="3600"/>
+        </w:tabs>
+        <w:ind w:left="3600" w:hanging="360"/>
+      </w:pPr>
+      <w:rPr>
+        <w:rFonts w:ascii="Wingdings" w:hAnsi="Wingdings" w:hint="default"/>
+        <w:sz w:val="20"/>
+      </w:rPr>
+    </w:lvl>
+    <w:lvl w:ilvl="5" w:tentative="1">
+      <w:start w:val="1"/>
+      <w:numFmt w:val="bullet"/>
+      <w:lvlText w:val=""/>
+      <w:lvlJc w:val="left"/>
+      <w:pPr>
+        <w:tabs>
+          <w:tab w:val="num" w:pos="4320"/>
+        </w:tabs>
+        <w:ind w:left="4320" w:hanging="360"/>
+      </w:pPr>
+      <w:rPr>
+        <w:rFonts w:ascii="Wingdings" w:hAnsi="Wingdings" w:hint="default"/>
+        <w:sz w:val="20"/>
+      </w:rPr>
+    </w:lvl>
+    <w:lvl w:ilvl="6" w:tentative="1">
+      <w:start w:val="1"/>
+      <w:numFmt w:val="bullet"/>
+      <w:lvlText w:val=""/>
+      <w:lvlJc w:val="left"/>
+      <w:pPr>
+        <w:tabs>
+          <w:tab w:val="num" w:pos="5040"/>
+        </w:tabs>
+        <w:ind w:left="5040" w:hanging="360"/>
+      </w:pPr>
+      <w:rPr>
+        <w:rFonts w:ascii="Wingdings" w:hAnsi="Wingdings" w:hint="default"/>
+        <w:sz w:val="20"/>
+      </w:rPr>
+    </w:lvl>
+    <w:lvl w:ilvl="7" w:tentative="1">
+      <w:start w:val="1"/>
+      <w:numFmt w:val="bullet"/>
+      <w:lvlText w:val=""/>
+      <w:lvlJc w:val="left"/>
+      <w:pPr>
+        <w:tabs>
+          <w:tab w:val="num" w:pos="5760"/>
+        </w:tabs>
+        <w:ind w:left="5760" w:hanging="360"/>
+      </w:pPr>
+      <w:rPr>
+        <w:rFonts w:ascii="Wingdings" w:hAnsi="Wingdings" w:hint="default"/>
+        <w:sz w:val="20"/>
+      </w:rPr>
+    </w:lvl>
+    <w:lvl w:ilvl="8" w:tentative="1">
+      <w:start w:val="1"/>
+      <w:numFmt w:val="bullet"/>
+      <w:lvlText w:val=""/>
+      <w:lvlJc w:val="left"/>
+      <w:pPr>
+        <w:tabs>
+          <w:tab w:val="num" w:pos="6480"/>
+        </w:tabs>
+        <w:ind w:left="6480" w:hanging="360"/>
+      </w:pPr>
+      <w:rPr>
+        <w:rFonts w:ascii="Wingdings" w:hAnsi="Wingdings" w:hint="default"/>
+        <w:sz w:val="20"/>
+      </w:rPr>
+    </w:lvl>
+  </w:abstractNum>
+  <w:abstractNum w:abstractNumId="3" w15:restartNumberingAfterBreak="0">
     <w:nsid w:val="50FF0CB0"/>
     <w:multiLevelType w:val="multilevel"/>
     <w:tmpl w:val="D1FC7074"/>
@@ -1335,10 +1407,13 @@
     <w:abstractNumId w:val="1"/>
   </w:num>
   <w:num w:numId="2" w16cid:durableId="1105033860">
-    <w:abstractNumId w:val="2"/>
+    <w:abstractNumId w:val="3"/>
   </w:num>
   <w:num w:numId="3" w16cid:durableId="1277063196">
     <w:abstractNumId w:val="0"/>
+  </w:num>
+  <w:num w:numId="4" w16cid:durableId="2079940045">
+    <w:abstractNumId w:val="2"/>
   </w:num>
 </w:numbering>
 </file>

</xml_diff>